<commit_message>
nmv 14 02 2026
</commit_message>
<xml_diff>
--- a/TS-Padam/TS-6.5/TS 6.5 Tamil Pada Paatam Corrections.docx
+++ b/TS-Padam/TS-6.5/TS 6.5 Tamil Pada Paatam Corrections.docx
@@ -1,7 +1,976 @@
 
 <file path=word/document.xml><?xml version="1.0" encoding="utf-8"?>
-<w:document xmlns:wpc="http://schemas.microsoft.com/office/word/2010/wordprocessingCanvas" xmlns:cx="http://schemas.microsoft.com/office/drawing/2014/chartex" xmlns:cx1="http://schemas.microsoft.com/office/drawing/2015/9/8/chartex" xmlns:cx2="http://schemas.microsoft.com/office/drawing/2015/10/21/chartex" xmlns:cx3="http://schemas.microsoft.com/office/drawing/2016/5/9/chartex" xmlns:cx4="http://schemas.microsoft.com/office/drawing/2016/5/10/chartex" xmlns:cx5="http://schemas.microsoft.com/office/drawing/2016/5/11/chartex" xmlns:cx6="http://schemas.microsoft.com/office/drawing/2016/5/12/chartex" xmlns:cx7="http://schemas.microsoft.com/office/drawing/2016/5/13/chartex" xmlns:cx8="http://schemas.microsoft.com/office/drawing/2016/5/14/chartex" xmlns:mc="http://schemas.openxmlformats.org/markup-compatibility/2006" xmlns:aink="http://schemas.microsoft.com/office/drawing/2016/ink" xmlns:am3d="http://schemas.microsoft.com/office/drawing/2017/model3d" xmlns:o="urn:schemas-microsoft-com:office:office" xmlns:r="http://schemas.openxmlformats.org/officeDocument/2006/relationships" xmlns:m="http://schemas.openxmlformats.org/officeDocument/2006/math" xmlns:v="urn:schemas-microsoft-com:vml" xmlns:wp14="http://schemas.microsoft.com/office/word/2010/wordprocessingDrawing" xmlns:wp="http://schemas.openxmlformats.org/drawingml/2006/wordprocessingDrawing" xmlns:w10="urn:schemas-microsoft-com:office:word" xmlns:w="http://schemas.openxmlformats.org/wordprocessingml/2006/main" xmlns:w14="http://schemas.microsoft.com/office/word/2010/wordml" xmlns:w15="http://schemas.microsoft.com/office/word/2012/wordml" xmlns:w16cex="http://schemas.microsoft.com/office/word/2018/wordml/cex" xmlns:w16cid="http://schemas.microsoft.com/office/word/2016/wordml/cid" xmlns:w16="http://schemas.microsoft.com/office/word/2018/wordml" xmlns:w16sdtdh="http://schemas.microsoft.com/office/word/2020/wordml/sdtdatahash" xmlns:w16se="http://schemas.microsoft.com/office/word/2015/wordml/symex" xmlns:wpg="http://schemas.microsoft.com/office/word/2010/wordprocessingGroup" xmlns:wpi="http://schemas.microsoft.com/office/word/2010/wordprocessingInk" xmlns:wne="http://schemas.microsoft.com/office/word/2006/wordml" xmlns:wps="http://schemas.microsoft.com/office/word/2010/wordprocessingShape" mc:Ignorable="w14 w15 w16se w16cid w16 w16cex w16sdtdh wp14">
+<w:document xmlns:wpc="http://schemas.microsoft.com/office/word/2010/wordprocessingCanvas" xmlns:cx="http://schemas.microsoft.com/office/drawing/2014/chartex" xmlns:cx1="http://schemas.microsoft.com/office/drawing/2015/9/8/chartex" xmlns:cx2="http://schemas.microsoft.com/office/drawing/2015/10/21/chartex" xmlns:cx3="http://schemas.microsoft.com/office/drawing/2016/5/9/chartex" xmlns:cx4="http://schemas.microsoft.com/office/drawing/2016/5/10/chartex" xmlns:cx5="http://schemas.microsoft.com/office/drawing/2016/5/11/chartex" xmlns:cx6="http://schemas.microsoft.com/office/drawing/2016/5/12/chartex" xmlns:cx7="http://schemas.microsoft.com/office/drawing/2016/5/13/chartex" xmlns:cx8="http://schemas.microsoft.com/office/drawing/2016/5/14/chartex" xmlns:mc="http://schemas.openxmlformats.org/markup-compatibility/2006" xmlns:aink="http://schemas.microsoft.com/office/drawing/2016/ink" xmlns:am3d="http://schemas.microsoft.com/office/drawing/2017/model3d" xmlns:o="urn:schemas-microsoft-com:office:office" xmlns:oel="http://schemas.microsoft.com/office/2019/extlst" xmlns:r="http://schemas.openxmlformats.org/officeDocument/2006/relationships" xmlns:m="http://schemas.openxmlformats.org/officeDocument/2006/math" xmlns:v="urn:schemas-microsoft-com:vml" xmlns:wp14="http://schemas.microsoft.com/office/word/2010/wordprocessingDrawing" xmlns:wp="http://schemas.openxmlformats.org/drawingml/2006/wordprocessingDrawing" xmlns:w10="urn:schemas-microsoft-com:office:word" xmlns:w="http://schemas.openxmlformats.org/wordprocessingml/2006/main" xmlns:w14="http://schemas.microsoft.com/office/word/2010/wordml" xmlns:w15="http://schemas.microsoft.com/office/word/2012/wordml" xmlns:w16cex="http://schemas.microsoft.com/office/word/2018/wordml/cex" xmlns:w16cid="http://schemas.microsoft.com/office/word/2016/wordml/cid" xmlns:w16="http://schemas.microsoft.com/office/word/2018/wordml" xmlns:w16du="http://schemas.microsoft.com/office/word/2023/wordml/word16du" xmlns:w16sdtdh="http://schemas.microsoft.com/office/word/2020/wordml/sdtdatahash" xmlns:w16sdtfl="http://schemas.microsoft.com/office/word/2024/wordml/sdtformatlock" xmlns:w16se="http://schemas.microsoft.com/office/word/2015/wordml/symex" xmlns:wpg="http://schemas.microsoft.com/office/word/2010/wordprocessingGroup" xmlns:wpi="http://schemas.microsoft.com/office/word/2010/wordprocessingInk" xmlns:wne="http://schemas.microsoft.com/office/word/2006/wordml" xmlns:wps="http://schemas.microsoft.com/office/word/2010/wordprocessingShape" mc:Ignorable="w14 w15 w16se w16cid w16 w16cex w16sdtdh w16sdtfl w16du wp14">
   <w:body>
+    <w:p>
+      <w:pPr>
+        <w:ind w:left="-284"/>
+        <w:jc w:val="center"/>
+        <w:rPr>
+          <w:b/>
+          <w:bCs/>
+          <w:sz w:val="32"/>
+          <w:szCs w:val="32"/>
+          <w:u w:val="single"/>
+        </w:rPr>
+      </w:pPr>
+      <w:r>
+        <w:rPr>
+          <w:b/>
+          <w:bCs/>
+          <w:sz w:val="32"/>
+          <w:szCs w:val="32"/>
+          <w:u w:val="single"/>
+        </w:rPr>
+        <w:t xml:space="preserve">TS Pada Paatam </w:t>
+      </w:r>
+      <w:r>
+        <w:rPr>
+          <w:b/>
+          <w:bCs/>
+          <w:sz w:val="32"/>
+          <w:szCs w:val="32"/>
+          <w:u w:val="single"/>
+        </w:rPr>
+        <w:t>– TS 6</w:t>
+      </w:r>
+      <w:r>
+        <w:rPr>
+          <w:b/>
+          <w:bCs/>
+          <w:sz w:val="32"/>
+          <w:szCs w:val="32"/>
+          <w:u w:val="single"/>
+        </w:rPr>
+        <w:t>.5</w:t>
+      </w:r>
+      <w:r>
+        <w:rPr>
+          <w:b/>
+          <w:bCs/>
+          <w:sz w:val="32"/>
+          <w:szCs w:val="32"/>
+          <w:u w:val="single"/>
+        </w:rPr>
+        <w:t xml:space="preserve"> </w:t>
+      </w:r>
+      <w:r>
+        <w:rPr>
+          <w:b/>
+          <w:bCs/>
+          <w:sz w:val="32"/>
+          <w:szCs w:val="32"/>
+          <w:u w:val="single"/>
+        </w:rPr>
+        <w:t xml:space="preserve">Tamil </w:t>
+      </w:r>
+      <w:r>
+        <w:rPr>
+          <w:b/>
+          <w:bCs/>
+          <w:sz w:val="32"/>
+          <w:szCs w:val="32"/>
+          <w:u w:val="single"/>
+        </w:rPr>
+        <w:t xml:space="preserve">Corrections </w:t>
+      </w:r>
+      <w:r>
+        <w:rPr>
+          <w:b/>
+          <w:bCs/>
+          <w:sz w:val="32"/>
+          <w:szCs w:val="32"/>
+          <w:u w:val="single"/>
+        </w:rPr>
+        <w:t>–</w:t>
+      </w:r>
+      <w:r>
+        <w:rPr>
+          <w:b/>
+          <w:bCs/>
+          <w:sz w:val="32"/>
+          <w:szCs w:val="32"/>
+          <w:u w:val="single"/>
+        </w:rPr>
+        <w:t xml:space="preserve"> </w:t>
+      </w:r>
+      <w:r>
+        <w:rPr>
+          <w:b/>
+          <w:bCs/>
+          <w:sz w:val="32"/>
+          <w:szCs w:val="32"/>
+          <w:u w:val="single"/>
+        </w:rPr>
+        <w:t xml:space="preserve">Observed till </w:t>
+      </w:r>
+      <w:r>
+        <w:rPr>
+          <w:b/>
+          <w:bCs/>
+          <w:sz w:val="32"/>
+          <w:szCs w:val="32"/>
+          <w:highlight w:val="red"/>
+          <w:u w:val="single"/>
+        </w:rPr>
+        <w:t>?????</w:t>
+      </w:r>
+    </w:p>
+    <w:p>
+      <w:pPr>
+        <w:jc w:val="center"/>
+        <w:rPr>
+          <w:b/>
+          <w:bCs/>
+        </w:rPr>
+      </w:pPr>
+      <w:r>
+        <w:rPr>
+          <w:b/>
+          <w:bCs/>
+        </w:rPr>
+        <w:t>(ignore those which are already incorporated in your book’s version and date)</w:t>
+      </w:r>
+    </w:p>
+    <w:tbl>
+      <w:tblPr>
+        <w:tblW w:w="14537" w:type="dxa"/>
+        <w:tblInd w:w="-792" w:type="dxa"/>
+        <w:tblBorders>
+          <w:top w:val="single" w:sz="4" w:space="0" w:color="000000"/>
+          <w:left w:val="single" w:sz="4" w:space="0" w:color="000000"/>
+          <w:bottom w:val="single" w:sz="4" w:space="0" w:color="000000"/>
+          <w:right w:val="single" w:sz="4" w:space="0" w:color="000000"/>
+          <w:insideH w:val="single" w:sz="4" w:space="0" w:color="000000"/>
+          <w:insideV w:val="single" w:sz="4" w:space="0" w:color="000000"/>
+        </w:tblBorders>
+        <w:tblLook w:val="04A0" w:firstRow="1" w:lastRow="0" w:firstColumn="1" w:lastColumn="0" w:noHBand="0" w:noVBand="1"/>
+      </w:tblPr>
+      <w:tblGrid>
+        <w:gridCol w:w="3197"/>
+        <w:gridCol w:w="5528"/>
+        <w:gridCol w:w="5812"/>
+      </w:tblGrid>
+      <w:tr>
+        <w:tc>
+          <w:tcPr>
+            <w:tcW w:w="3197" w:type="dxa"/>
+          </w:tcPr>
+          <w:p>
+            <w:pPr>
+              <w:spacing w:before="0" w:line="240" w:lineRule="auto"/>
+              <w:jc w:val="center"/>
+              <w:rPr>
+                <w:sz w:val="32"/>
+                <w:szCs w:val="32"/>
+              </w:rPr>
+            </w:pPr>
+            <w:r>
+              <w:rPr>
+                <w:sz w:val="32"/>
+                <w:szCs w:val="32"/>
+              </w:rPr>
+              <w:t>Section, Paragraph</w:t>
+            </w:r>
+          </w:p>
+          <w:p>
+            <w:pPr>
+              <w:spacing w:before="0" w:line="240" w:lineRule="auto"/>
+              <w:jc w:val="center"/>
+              <w:rPr>
+                <w:sz w:val="32"/>
+                <w:szCs w:val="32"/>
+              </w:rPr>
+            </w:pPr>
+            <w:r>
+              <w:rPr>
+                <w:sz w:val="32"/>
+                <w:szCs w:val="32"/>
+              </w:rPr>
+              <w:t>Reference</w:t>
+            </w:r>
+          </w:p>
+        </w:tc>
+        <w:tc>
+          <w:tcPr>
+            <w:tcW w:w="5528" w:type="dxa"/>
+          </w:tcPr>
+          <w:p>
+            <w:pPr>
+              <w:spacing w:before="0" w:line="240" w:lineRule="auto"/>
+              <w:jc w:val="center"/>
+              <w:rPr>
+                <w:sz w:val="32"/>
+                <w:szCs w:val="32"/>
+              </w:rPr>
+            </w:pPr>
+            <w:r>
+              <w:rPr>
+                <w:sz w:val="32"/>
+                <w:szCs w:val="32"/>
+              </w:rPr>
+              <w:t>As Printed</w:t>
+            </w:r>
+          </w:p>
+        </w:tc>
+        <w:tc>
+          <w:tcPr>
+            <w:tcW w:w="5812" w:type="dxa"/>
+          </w:tcPr>
+          <w:p>
+            <w:pPr>
+              <w:spacing w:before="0" w:line="240" w:lineRule="auto"/>
+              <w:ind w:right="-18"/>
+              <w:jc w:val="center"/>
+              <w:rPr>
+                <w:sz w:val="32"/>
+                <w:szCs w:val="32"/>
+              </w:rPr>
+            </w:pPr>
+            <w:r>
+              <w:rPr>
+                <w:sz w:val="32"/>
+                <w:szCs w:val="32"/>
+              </w:rPr>
+              <w:t>To be read as or corrected as</w:t>
+            </w:r>
+          </w:p>
+        </w:tc>
+      </w:tr>
+      <w:tr>
+        <w:trPr>
+          <w:trHeight w:val="1091"/>
+        </w:trPr>
+        <w:tc>
+          <w:tcPr>
+            <w:tcW w:w="3197" w:type="dxa"/>
+          </w:tcPr>
+          <w:p>
+            <w:pPr>
+              <w:widowControl w:val="0"/>
+              <w:autoSpaceDE w:val="0"/>
+              <w:autoSpaceDN w:val="0"/>
+              <w:adjustRightInd w:val="0"/>
+              <w:spacing w:before="0" w:line="240" w:lineRule="auto"/>
+              <w:rPr>
+                <w:rFonts w:cs="Arial"/>
+                <w:b/>
+                <w:bCs/>
+                <w:sz w:val="28"/>
+                <w:szCs w:val="28"/>
+              </w:rPr>
+            </w:pPr>
+            <w:r>
+              <w:rPr>
+                <w:rFonts w:cs="Arial"/>
+                <w:b/>
+                <w:bCs/>
+                <w:sz w:val="28"/>
+                <w:szCs w:val="28"/>
+              </w:rPr>
+              <w:t>TS 6.5.</w:t>
+            </w:r>
+            <w:r>
+              <w:rPr>
+                <w:rFonts w:cs="Arial"/>
+                <w:b/>
+                <w:bCs/>
+                <w:sz w:val="28"/>
+                <w:szCs w:val="28"/>
+              </w:rPr>
+              <w:t>8</w:t>
+            </w:r>
+            <w:r>
+              <w:rPr>
+                <w:rFonts w:cs="Arial"/>
+                <w:b/>
+                <w:bCs/>
+                <w:sz w:val="28"/>
+                <w:szCs w:val="28"/>
+              </w:rPr>
+              <w:t>.2 - Padam</w:t>
+            </w:r>
+          </w:p>
+          <w:p>
+            <w:pPr>
+              <w:widowControl w:val="0"/>
+              <w:autoSpaceDE w:val="0"/>
+              <w:autoSpaceDN w:val="0"/>
+              <w:adjustRightInd w:val="0"/>
+              <w:spacing w:before="0" w:line="240" w:lineRule="auto"/>
+              <w:rPr>
+                <w:rFonts w:cs="Arial"/>
+                <w:b/>
+                <w:bCs/>
+                <w:sz w:val="28"/>
+                <w:szCs w:val="28"/>
+              </w:rPr>
+            </w:pPr>
+            <w:r>
+              <w:rPr>
+                <w:rFonts w:cs="Arial"/>
+                <w:b/>
+                <w:bCs/>
+                <w:sz w:val="28"/>
+                <w:szCs w:val="28"/>
+              </w:rPr>
+              <w:t xml:space="preserve">Padam No. </w:t>
+            </w:r>
+            <w:r>
+              <w:rPr>
+                <w:rFonts w:cs="Arial"/>
+                <w:b/>
+                <w:bCs/>
+                <w:sz w:val="28"/>
+                <w:szCs w:val="28"/>
+              </w:rPr>
+              <w:t>25</w:t>
+            </w:r>
+          </w:p>
+          <w:p>
+            <w:pPr>
+              <w:widowControl w:val="0"/>
+              <w:autoSpaceDE w:val="0"/>
+              <w:autoSpaceDN w:val="0"/>
+              <w:adjustRightInd w:val="0"/>
+              <w:spacing w:before="0" w:line="240" w:lineRule="auto"/>
+              <w:rPr>
+                <w:rFonts w:cs="Arial"/>
+                <w:b/>
+                <w:bCs/>
+                <w:sz w:val="28"/>
+                <w:szCs w:val="28"/>
+              </w:rPr>
+            </w:pPr>
+            <w:r>
+              <w:rPr>
+                <w:rFonts w:cs="Arial"/>
+                <w:b/>
+                <w:bCs/>
+                <w:sz w:val="28"/>
+                <w:szCs w:val="28"/>
+              </w:rPr>
+              <w:t xml:space="preserve">Panchaati No. </w:t>
+            </w:r>
+            <w:r>
+              <w:rPr>
+                <w:rFonts w:cs="Arial"/>
+                <w:b/>
+                <w:bCs/>
+                <w:sz w:val="28"/>
+                <w:szCs w:val="28"/>
+              </w:rPr>
+              <w:t>2</w:t>
+            </w:r>
+            <w:r>
+              <w:rPr>
+                <w:rFonts w:cs="Arial"/>
+                <w:b/>
+                <w:bCs/>
+                <w:sz w:val="28"/>
+                <w:szCs w:val="28"/>
+              </w:rPr>
+              <w:t>7</w:t>
+            </w:r>
+          </w:p>
+        </w:tc>
+        <w:tc>
+          <w:tcPr>
+            <w:tcW w:w="5528" w:type="dxa"/>
+          </w:tcPr>
+          <w:p>
+            <w:pPr>
+              <w:spacing w:line="264" w:lineRule="auto"/>
+              <w:rPr>
+                <w:rFonts w:ascii="BRH Malayalam Extra" w:hAnsi="BRH Malayalam Extra" w:cs="BRH Malayalam Extra"/>
+                <w:sz w:val="40"/>
+                <w:szCs w:val="40"/>
+              </w:rPr>
+            </w:pPr>
+            <w:r>
+              <w:rPr>
+                <w:rFonts w:ascii="Latha" w:hAnsi="Latha" w:cs="Latha"/>
+                <w:sz w:val="28"/>
+                <w:szCs w:val="28"/>
+                <w:cs/>
+                <w:lang w:bidi="ta-IN"/>
+              </w:rPr>
+              <w:t>க்</w:t>
+            </w:r>
+            <w:r>
+              <w:rPr>
+                <w:rFonts w:ascii="Latha" w:hAnsi="Latha" w:cs="Latha"/>
+                <w:b/>
+                <w:bCs/>
+                <w:position w:val="-12"/>
+                <w:sz w:val="28"/>
+                <w:szCs w:val="28"/>
+                <w:cs/>
+                <w:lang w:bidi="ta-IN"/>
+              </w:rPr>
+              <w:t>3</w:t>
+            </w:r>
+            <w:r>
+              <w:rPr>
+                <w:rFonts w:ascii="Latha" w:hAnsi="Latha" w:cs="Latha"/>
+                <w:b/>
+                <w:bCs/>
+                <w:i/>
+                <w:iCs/>
+                <w:sz w:val="28"/>
+                <w:szCs w:val="28"/>
+                <w:cs/>
+                <w:lang w:bidi="ta-IN"/>
+              </w:rPr>
+              <w:t>ரு</w:t>
+            </w:r>
+            <w:r>
+              <w:rPr>
+                <w:rFonts w:ascii="BRH Tamil Tab Extra" w:hAnsi="BRH Tamil Tab Extra" w:cs="Latha"/>
+                <w:b/>
+                <w:sz w:val="32"/>
+                <w:szCs w:val="28"/>
+              </w:rPr>
+              <w:t>…</w:t>
+            </w:r>
+            <w:r>
+              <w:rPr>
+                <w:rFonts w:ascii="Latha" w:hAnsi="Latha" w:cs="Latha"/>
+                <w:sz w:val="28"/>
+                <w:szCs w:val="28"/>
+                <w:cs/>
+                <w:lang w:bidi="ta-IN"/>
+              </w:rPr>
+              <w:t>ஹ்யதே</w:t>
+            </w:r>
+            <w:r>
+              <w:rPr>
+                <w:rFonts w:ascii="BRH Tamil Tab Extra" w:hAnsi="BRH Tamil Tab Extra" w:cs="Latha"/>
+                <w:b/>
+                <w:sz w:val="36"/>
+                <w:szCs w:val="28"/>
+              </w:rPr>
+              <w:t>‡</w:t>
+            </w:r>
+            <w:r>
+              <w:rPr>
+                <w:rFonts w:ascii="Latha" w:hAnsi="Latha" w:cs="Latha"/>
+                <w:sz w:val="28"/>
+                <w:szCs w:val="28"/>
+              </w:rPr>
+              <w:t xml:space="preserve"> | </w:t>
+            </w:r>
+            <w:r>
+              <w:rPr>
+                <w:rFonts w:ascii="Latha" w:hAnsi="Latha" w:cs="Latha"/>
+                <w:sz w:val="28"/>
+                <w:szCs w:val="28"/>
+                <w:cs/>
+                <w:lang w:bidi="ta-IN"/>
+              </w:rPr>
+              <w:t>ஸு</w:t>
+            </w:r>
+            <w:r>
+              <w:rPr>
+                <w:rFonts w:ascii="BRH Tamil Tab Extra" w:hAnsi="BRH Tamil Tab Extra" w:cs="Latha"/>
+                <w:b/>
+                <w:sz w:val="32"/>
+                <w:szCs w:val="28"/>
+              </w:rPr>
+              <w:t>…</w:t>
+            </w:r>
+            <w:r>
+              <w:rPr>
+                <w:rFonts w:ascii="Latha" w:hAnsi="Latha" w:cs="Latha"/>
+                <w:sz w:val="28"/>
+                <w:szCs w:val="28"/>
+                <w:cs/>
+                <w:lang w:bidi="ta-IN"/>
+              </w:rPr>
+              <w:t>வ</w:t>
+            </w:r>
+            <w:r>
+              <w:rPr>
+                <w:rFonts w:ascii="BRH Tamil Tab Extra" w:hAnsi="BRH Tamil Tab Extra" w:cs="Latha"/>
+                <w:b/>
+                <w:sz w:val="32"/>
+                <w:szCs w:val="28"/>
+              </w:rPr>
+              <w:t>…</w:t>
+            </w:r>
+            <w:r>
+              <w:rPr>
+                <w:rFonts w:ascii="Latha" w:hAnsi="Latha" w:cs="Latha"/>
+                <w:sz w:val="28"/>
+                <w:szCs w:val="28"/>
+                <w:cs/>
+                <w:lang w:bidi="ta-IN"/>
+              </w:rPr>
+              <w:t>ர்க</w:t>
+            </w:r>
+            <w:r>
+              <w:rPr>
+                <w:rFonts w:ascii="Latha" w:hAnsi="Latha" w:cs="Latha"/>
+                <w:b/>
+                <w:bCs/>
+                <w:position w:val="-12"/>
+                <w:sz w:val="28"/>
+                <w:szCs w:val="28"/>
+                <w:cs/>
+                <w:lang w:bidi="ta-IN"/>
+              </w:rPr>
+              <w:t>3</w:t>
+            </w:r>
+            <w:r>
+              <w:rPr>
+                <w:rFonts w:ascii="Latha" w:hAnsi="Latha" w:cs="Latha"/>
+                <w:sz w:val="28"/>
+                <w:szCs w:val="28"/>
+                <w:highlight w:val="yellow"/>
+                <w:cs/>
+                <w:lang w:bidi="ta-IN"/>
+              </w:rPr>
+              <w:t>ஸே</w:t>
+            </w:r>
+            <w:r>
+              <w:rPr>
+                <w:rFonts w:ascii="Latha" w:hAnsi="Latha" w:cs="Latha"/>
+                <w:sz w:val="28"/>
+                <w:szCs w:val="28"/>
+                <w:cs/>
+                <w:lang w:bidi="ta-IN"/>
+              </w:rPr>
+              <w:t>தி</w:t>
+            </w:r>
+            <w:r>
+              <w:rPr>
+                <w:rFonts w:ascii="BRH Tamil Tab Extra" w:hAnsi="BRH Tamil Tab Extra" w:cs="Latha"/>
+                <w:b/>
+                <w:sz w:val="36"/>
+                <w:szCs w:val="28"/>
+              </w:rPr>
+              <w:t>†</w:t>
+            </w:r>
+            <w:r>
+              <w:rPr>
+                <w:rFonts w:ascii="Latha" w:hAnsi="Latha" w:cs="Latha"/>
+                <w:sz w:val="28"/>
+                <w:szCs w:val="28"/>
+              </w:rPr>
+              <w:t xml:space="preserve"> </w:t>
+            </w:r>
+            <w:r>
+              <w:rPr>
+                <w:rFonts w:ascii="Latha" w:hAnsi="Latha" w:cs="Latha"/>
+                <w:sz w:val="28"/>
+                <w:szCs w:val="28"/>
+                <w:cs/>
+                <w:lang w:bidi="ta-IN"/>
+              </w:rPr>
+              <w:t>ஸுவ</w:t>
+            </w:r>
+            <w:r>
+              <w:rPr>
+                <w:rFonts w:ascii="Latha" w:hAnsi="Latha" w:cs="Latha"/>
+                <w:b/>
+                <w:bCs/>
+                <w:sz w:val="32"/>
+                <w:szCs w:val="32"/>
+                <w:cs/>
+                <w:lang w:bidi="ta-IN"/>
+              </w:rPr>
+              <w:t>:</w:t>
+            </w:r>
+            <w:r>
+              <w:rPr>
+                <w:rFonts w:ascii="Latha" w:hAnsi="Latha" w:cs="Latha"/>
+                <w:sz w:val="28"/>
+                <w:szCs w:val="28"/>
+                <w:cs/>
+                <w:lang w:bidi="ta-IN"/>
+              </w:rPr>
+              <w:t xml:space="preserve"> </w:t>
+            </w:r>
+            <w:r>
+              <w:rPr>
+                <w:rFonts w:ascii="Latha" w:hAnsi="Latha" w:cs="Latha"/>
+                <w:sz w:val="28"/>
+                <w:szCs w:val="28"/>
+              </w:rPr>
+              <w:t xml:space="preserve">-- </w:t>
+            </w:r>
+            <w:r>
+              <w:rPr>
+                <w:rFonts w:ascii="Latha" w:hAnsi="Latha" w:cs="Latha"/>
+                <w:sz w:val="28"/>
+                <w:szCs w:val="28"/>
+                <w:cs/>
+                <w:lang w:bidi="ta-IN"/>
+              </w:rPr>
+              <w:t>க</w:t>
+            </w:r>
+            <w:r>
+              <w:rPr>
+                <w:rFonts w:ascii="Latha" w:hAnsi="Latha" w:cs="Latha"/>
+                <w:b/>
+                <w:bCs/>
+                <w:position w:val="-12"/>
+                <w:sz w:val="28"/>
+                <w:szCs w:val="28"/>
+                <w:cs/>
+                <w:lang w:bidi="ta-IN"/>
+              </w:rPr>
+              <w:t>3</w:t>
+            </w:r>
+            <w:r>
+              <w:rPr>
+                <w:rFonts w:ascii="Latha" w:hAnsi="Latha" w:cs="Latha"/>
+                <w:sz w:val="28"/>
+                <w:szCs w:val="28"/>
+                <w:cs/>
+                <w:lang w:bidi="ta-IN"/>
+              </w:rPr>
+              <w:t>ஸ்ய</w:t>
+            </w:r>
+            <w:r>
+              <w:rPr>
+                <w:rFonts w:ascii="BRH Tamil Tab Extra" w:hAnsi="BRH Tamil Tab Extra" w:cs="Latha"/>
+                <w:b/>
+                <w:sz w:val="36"/>
+                <w:szCs w:val="28"/>
+              </w:rPr>
+              <w:t>†</w:t>
+            </w:r>
+            <w:r>
+              <w:rPr>
+                <w:rFonts w:ascii="Latha" w:hAnsi="Latha" w:cs="Latha"/>
+                <w:sz w:val="28"/>
+                <w:szCs w:val="28"/>
+              </w:rPr>
+              <w:t xml:space="preserve"> | </w:t>
+            </w:r>
+          </w:p>
+        </w:tc>
+        <w:tc>
+          <w:tcPr>
+            <w:tcW w:w="5812" w:type="dxa"/>
+          </w:tcPr>
+          <w:p>
+            <w:pPr>
+              <w:widowControl w:val="0"/>
+              <w:autoSpaceDE w:val="0"/>
+              <w:autoSpaceDN w:val="0"/>
+              <w:adjustRightInd w:val="0"/>
+              <w:spacing w:before="0" w:line="240" w:lineRule="auto"/>
+              <w:ind w:right="-136"/>
+              <w:rPr>
+                <w:rFonts w:ascii="BRH Malayalam Extra" w:hAnsi="BRH Malayalam Extra" w:cs="BRH Malayalam Extra"/>
+                <w:sz w:val="40"/>
+                <w:szCs w:val="40"/>
+              </w:rPr>
+            </w:pPr>
+            <w:r>
+              <w:rPr>
+                <w:rFonts w:ascii="Latha" w:hAnsi="Latha" w:cs="Latha"/>
+                <w:sz w:val="28"/>
+                <w:szCs w:val="28"/>
+                <w:cs/>
+                <w:lang w:bidi="ta-IN"/>
+              </w:rPr>
+              <w:t>க்</w:t>
+            </w:r>
+            <w:r>
+              <w:rPr>
+                <w:rFonts w:ascii="Latha" w:hAnsi="Latha" w:cs="Latha"/>
+                <w:b/>
+                <w:bCs/>
+                <w:position w:val="-12"/>
+                <w:sz w:val="28"/>
+                <w:szCs w:val="28"/>
+                <w:cs/>
+                <w:lang w:bidi="ta-IN"/>
+              </w:rPr>
+              <w:t>3</w:t>
+            </w:r>
+            <w:r>
+              <w:rPr>
+                <w:rFonts w:ascii="Latha" w:hAnsi="Latha" w:cs="Latha"/>
+                <w:b/>
+                <w:bCs/>
+                <w:i/>
+                <w:iCs/>
+                <w:sz w:val="28"/>
+                <w:szCs w:val="28"/>
+                <w:cs/>
+                <w:lang w:bidi="ta-IN"/>
+              </w:rPr>
+              <w:t>ரு</w:t>
+            </w:r>
+            <w:r>
+              <w:rPr>
+                <w:rFonts w:ascii="BRH Tamil Tab Extra" w:hAnsi="BRH Tamil Tab Extra" w:cs="Latha"/>
+                <w:b/>
+                <w:sz w:val="32"/>
+                <w:szCs w:val="28"/>
+              </w:rPr>
+              <w:t>…</w:t>
+            </w:r>
+            <w:r>
+              <w:rPr>
+                <w:rFonts w:ascii="Latha" w:hAnsi="Latha" w:cs="Latha"/>
+                <w:sz w:val="28"/>
+                <w:szCs w:val="28"/>
+                <w:cs/>
+                <w:lang w:bidi="ta-IN"/>
+              </w:rPr>
+              <w:t>ஹ்யதே</w:t>
+            </w:r>
+            <w:r>
+              <w:rPr>
+                <w:rFonts w:ascii="BRH Tamil Tab Extra" w:hAnsi="BRH Tamil Tab Extra" w:cs="Latha"/>
+                <w:b/>
+                <w:sz w:val="36"/>
+                <w:szCs w:val="28"/>
+              </w:rPr>
+              <w:t>‡</w:t>
+            </w:r>
+            <w:r>
+              <w:rPr>
+                <w:rFonts w:ascii="Latha" w:hAnsi="Latha" w:cs="Latha"/>
+                <w:sz w:val="28"/>
+                <w:szCs w:val="28"/>
+              </w:rPr>
+              <w:t xml:space="preserve"> | </w:t>
+            </w:r>
+            <w:r>
+              <w:rPr>
+                <w:rFonts w:ascii="Latha" w:hAnsi="Latha" w:cs="Latha"/>
+                <w:sz w:val="28"/>
+                <w:szCs w:val="28"/>
+                <w:cs/>
+                <w:lang w:bidi="ta-IN"/>
+              </w:rPr>
+              <w:t>ஸு</w:t>
+            </w:r>
+            <w:r>
+              <w:rPr>
+                <w:rFonts w:ascii="BRH Tamil Tab Extra" w:hAnsi="BRH Tamil Tab Extra" w:cs="Latha"/>
+                <w:b/>
+                <w:sz w:val="32"/>
+                <w:szCs w:val="28"/>
+              </w:rPr>
+              <w:t>…</w:t>
+            </w:r>
+            <w:r>
+              <w:rPr>
+                <w:rFonts w:ascii="Latha" w:hAnsi="Latha" w:cs="Latha"/>
+                <w:sz w:val="28"/>
+                <w:szCs w:val="28"/>
+                <w:cs/>
+                <w:lang w:bidi="ta-IN"/>
+              </w:rPr>
+              <w:t>வ</w:t>
+            </w:r>
+            <w:r>
+              <w:rPr>
+                <w:rFonts w:ascii="BRH Tamil Tab Extra" w:hAnsi="BRH Tamil Tab Extra" w:cs="Latha"/>
+                <w:b/>
+                <w:sz w:val="32"/>
+                <w:szCs w:val="28"/>
+              </w:rPr>
+              <w:t>…</w:t>
+            </w:r>
+            <w:r>
+              <w:rPr>
+                <w:rFonts w:ascii="Latha" w:hAnsi="Latha" w:cs="Latha"/>
+                <w:sz w:val="28"/>
+                <w:szCs w:val="28"/>
+                <w:cs/>
+                <w:lang w:bidi="ta-IN"/>
+              </w:rPr>
+              <w:t>ர்க</w:t>
+            </w:r>
+            <w:r>
+              <w:rPr>
+                <w:rFonts w:ascii="Latha" w:hAnsi="Latha" w:cs="Latha"/>
+                <w:b/>
+                <w:bCs/>
+                <w:position w:val="-12"/>
+                <w:sz w:val="28"/>
+                <w:szCs w:val="28"/>
+                <w:cs/>
+                <w:lang w:bidi="ta-IN"/>
+              </w:rPr>
+              <w:t>3</w:t>
+            </w:r>
+            <w:r>
+              <w:rPr>
+                <w:rFonts w:ascii="Latha" w:hAnsi="Latha" w:cs="Latha"/>
+                <w:sz w:val="28"/>
+                <w:szCs w:val="28"/>
+                <w:highlight w:val="green"/>
+                <w:cs/>
+                <w:lang w:bidi="ta-IN"/>
+              </w:rPr>
+              <w:t>ஸ்யே</w:t>
+            </w:r>
+            <w:r>
+              <w:rPr>
+                <w:rFonts w:ascii="Latha" w:hAnsi="Latha" w:cs="Latha"/>
+                <w:sz w:val="28"/>
+                <w:szCs w:val="28"/>
+                <w:cs/>
+                <w:lang w:bidi="ta-IN"/>
+              </w:rPr>
+              <w:t>தி</w:t>
+            </w:r>
+            <w:r>
+              <w:rPr>
+                <w:rFonts w:ascii="BRH Tamil Tab Extra" w:hAnsi="BRH Tamil Tab Extra" w:cs="Latha"/>
+                <w:b/>
+                <w:sz w:val="36"/>
+                <w:szCs w:val="28"/>
+              </w:rPr>
+              <w:t>†</w:t>
+            </w:r>
+            <w:r>
+              <w:rPr>
+                <w:rFonts w:ascii="Latha" w:hAnsi="Latha" w:cs="Latha"/>
+                <w:sz w:val="28"/>
+                <w:szCs w:val="28"/>
+              </w:rPr>
+              <w:t xml:space="preserve"> </w:t>
+            </w:r>
+            <w:r>
+              <w:rPr>
+                <w:rFonts w:ascii="Latha" w:hAnsi="Latha" w:cs="Latha"/>
+                <w:sz w:val="28"/>
+                <w:szCs w:val="28"/>
+                <w:cs/>
+                <w:lang w:bidi="ta-IN"/>
+              </w:rPr>
+              <w:t>ஸுவ</w:t>
+            </w:r>
+            <w:r>
+              <w:rPr>
+                <w:rFonts w:ascii="Latha" w:hAnsi="Latha" w:cs="Latha"/>
+                <w:b/>
+                <w:bCs/>
+                <w:sz w:val="32"/>
+                <w:szCs w:val="32"/>
+                <w:cs/>
+                <w:lang w:bidi="ta-IN"/>
+              </w:rPr>
+              <w:t>:</w:t>
+            </w:r>
+            <w:r>
+              <w:rPr>
+                <w:rFonts w:ascii="Latha" w:hAnsi="Latha" w:cs="Latha"/>
+                <w:sz w:val="28"/>
+                <w:szCs w:val="28"/>
+                <w:cs/>
+                <w:lang w:bidi="ta-IN"/>
+              </w:rPr>
+              <w:t xml:space="preserve"> </w:t>
+            </w:r>
+            <w:r>
+              <w:rPr>
+                <w:rFonts w:ascii="Latha" w:hAnsi="Latha" w:cs="Latha"/>
+                <w:sz w:val="28"/>
+                <w:szCs w:val="28"/>
+              </w:rPr>
+              <w:t xml:space="preserve">-- </w:t>
+            </w:r>
+            <w:r>
+              <w:rPr>
+                <w:rFonts w:ascii="Latha" w:hAnsi="Latha" w:cs="Latha"/>
+                <w:sz w:val="28"/>
+                <w:szCs w:val="28"/>
+                <w:cs/>
+                <w:lang w:bidi="ta-IN"/>
+              </w:rPr>
+              <w:t>க</w:t>
+            </w:r>
+            <w:r>
+              <w:rPr>
+                <w:rFonts w:ascii="Latha" w:hAnsi="Latha" w:cs="Latha"/>
+                <w:b/>
+                <w:bCs/>
+                <w:position w:val="-12"/>
+                <w:sz w:val="28"/>
+                <w:szCs w:val="28"/>
+                <w:cs/>
+                <w:lang w:bidi="ta-IN"/>
+              </w:rPr>
+              <w:t>3</w:t>
+            </w:r>
+            <w:r>
+              <w:rPr>
+                <w:rFonts w:ascii="Latha" w:hAnsi="Latha" w:cs="Latha"/>
+                <w:sz w:val="28"/>
+                <w:szCs w:val="28"/>
+                <w:cs/>
+                <w:lang w:bidi="ta-IN"/>
+              </w:rPr>
+              <w:t>ஸ்ய</w:t>
+            </w:r>
+            <w:r>
+              <w:rPr>
+                <w:rFonts w:ascii="BRH Tamil Tab Extra" w:hAnsi="BRH Tamil Tab Extra" w:cs="Latha"/>
+                <w:b/>
+                <w:sz w:val="36"/>
+                <w:szCs w:val="28"/>
+              </w:rPr>
+              <w:t>†</w:t>
+            </w:r>
+            <w:r>
+              <w:rPr>
+                <w:rFonts w:ascii="Latha" w:hAnsi="Latha" w:cs="Latha"/>
+                <w:sz w:val="28"/>
+                <w:szCs w:val="28"/>
+              </w:rPr>
+              <w:t xml:space="preserve"> |</w:t>
+            </w:r>
+          </w:p>
+        </w:tc>
+      </w:tr>
+    </w:tbl>
+    <w:p>
+      <w:pPr>
+        <w:jc w:val="center"/>
+        <w:rPr>
+          <w:b/>
+          <w:bCs/>
+          <w:sz w:val="32"/>
+          <w:szCs w:val="32"/>
+          <w:u w:val="single"/>
+        </w:rPr>
+      </w:pPr>
+    </w:p>
+    <w:p>
+      <w:pPr>
+        <w:jc w:val="center"/>
+        <w:rPr>
+          <w:b/>
+          <w:bCs/>
+          <w:sz w:val="32"/>
+          <w:szCs w:val="32"/>
+          <w:u w:val="single"/>
+        </w:rPr>
+      </w:pPr>
+    </w:p>
+    <w:p>
+      <w:pPr>
+        <w:jc w:val="center"/>
+        <w:rPr>
+          <w:b/>
+          <w:bCs/>
+          <w:sz w:val="32"/>
+          <w:szCs w:val="32"/>
+          <w:u w:val="single"/>
+        </w:rPr>
+      </w:pPr>
+    </w:p>
     <w:p>
       <w:pPr>
         <w:jc w:val="center"/>
@@ -127,23 +1096,7 @@
           <w:b/>
           <w:bCs/>
         </w:rPr>
-        <w:t>(</w:t>
-      </w:r>
-      <w:proofErr w:type="gramStart"/>
-      <w:r>
-        <w:rPr>
-          <w:b/>
-          <w:bCs/>
-        </w:rPr>
-        <w:t>ignore</w:t>
-      </w:r>
-      <w:proofErr w:type="gramEnd"/>
-      <w:r>
-        <w:rPr>
-          <w:b/>
-          <w:bCs/>
-        </w:rPr>
-        <w:t xml:space="preserve"> those which are already incorporated in your book’s version and date)</w:t>
+        <w:t>(ignore those which are already incorporated in your book’s version and date)</w:t>
       </w:r>
     </w:p>
     <w:tbl>
@@ -648,6 +1601,7 @@
                 <w:sz w:val="28"/>
                 <w:szCs w:val="28"/>
               </w:rPr>
+              <w:lastRenderedPageBreak/>
               <w:t>TS 6.5.3.1 - Padam</w:t>
             </w:r>
           </w:p>
@@ -3166,7 +4120,6 @@
                 <w:sz w:val="28"/>
                 <w:szCs w:val="28"/>
               </w:rPr>
-              <w:lastRenderedPageBreak/>
               <w:t>TS 6.5.</w:t>
             </w:r>
             <w:r>
@@ -14390,7 +15343,7 @@
 </file>
 
 <file path=word/endnotes.xml><?xml version="1.0" encoding="utf-8"?>
-<w:endnotes xmlns:wpc="http://schemas.microsoft.com/office/word/2010/wordprocessingCanvas" xmlns:cx="http://schemas.microsoft.com/office/drawing/2014/chartex" xmlns:cx1="http://schemas.microsoft.com/office/drawing/2015/9/8/chartex" xmlns:cx2="http://schemas.microsoft.com/office/drawing/2015/10/21/chartex" xmlns:cx3="http://schemas.microsoft.com/office/drawing/2016/5/9/chartex" xmlns:cx4="http://schemas.microsoft.com/office/drawing/2016/5/10/chartex" xmlns:cx5="http://schemas.microsoft.com/office/drawing/2016/5/11/chartex" xmlns:cx6="http://schemas.microsoft.com/office/drawing/2016/5/12/chartex" xmlns:cx7="http://schemas.microsoft.com/office/drawing/2016/5/13/chartex" xmlns:cx8="http://schemas.microsoft.com/office/drawing/2016/5/14/chartex" xmlns:mc="http://schemas.openxmlformats.org/markup-compatibility/2006" xmlns:aink="http://schemas.microsoft.com/office/drawing/2016/ink" xmlns:am3d="http://schemas.microsoft.com/office/drawing/2017/model3d" xmlns:o="urn:schemas-microsoft-com:office:office" xmlns:r="http://schemas.openxmlformats.org/officeDocument/2006/relationships" xmlns:m="http://schemas.openxmlformats.org/officeDocument/2006/math" xmlns:v="urn:schemas-microsoft-com:vml" xmlns:wp14="http://schemas.microsoft.com/office/word/2010/wordprocessingDrawing" xmlns:wp="http://schemas.openxmlformats.org/drawingml/2006/wordprocessingDrawing" xmlns:w10="urn:schemas-microsoft-com:office:word" xmlns:w="http://schemas.openxmlformats.org/wordprocessingml/2006/main" xmlns:w14="http://schemas.microsoft.com/office/word/2010/wordml" xmlns:w15="http://schemas.microsoft.com/office/word/2012/wordml" xmlns:w16cex="http://schemas.microsoft.com/office/word/2018/wordml/cex" xmlns:w16cid="http://schemas.microsoft.com/office/word/2016/wordml/cid" xmlns:w16="http://schemas.microsoft.com/office/word/2018/wordml" xmlns:w16sdtdh="http://schemas.microsoft.com/office/word/2020/wordml/sdtdatahash" xmlns:w16se="http://schemas.microsoft.com/office/word/2015/wordml/symex" xmlns:wpg="http://schemas.microsoft.com/office/word/2010/wordprocessingGroup" xmlns:wpi="http://schemas.microsoft.com/office/word/2010/wordprocessingInk" xmlns:wne="http://schemas.microsoft.com/office/word/2006/wordml" xmlns:wps="http://schemas.microsoft.com/office/word/2010/wordprocessingShape" mc:Ignorable="w14 w15 w16se w16cid w16 w16cex w16sdtdh wp14">
+<w:endnotes xmlns:wpc="http://schemas.microsoft.com/office/word/2010/wordprocessingCanvas" xmlns:cx="http://schemas.microsoft.com/office/drawing/2014/chartex" xmlns:cx1="http://schemas.microsoft.com/office/drawing/2015/9/8/chartex" xmlns:cx2="http://schemas.microsoft.com/office/drawing/2015/10/21/chartex" xmlns:cx3="http://schemas.microsoft.com/office/drawing/2016/5/9/chartex" xmlns:cx4="http://schemas.microsoft.com/office/drawing/2016/5/10/chartex" xmlns:cx5="http://schemas.microsoft.com/office/drawing/2016/5/11/chartex" xmlns:cx6="http://schemas.microsoft.com/office/drawing/2016/5/12/chartex" xmlns:cx7="http://schemas.microsoft.com/office/drawing/2016/5/13/chartex" xmlns:cx8="http://schemas.microsoft.com/office/drawing/2016/5/14/chartex" xmlns:mc="http://schemas.openxmlformats.org/markup-compatibility/2006" xmlns:aink="http://schemas.microsoft.com/office/drawing/2016/ink" xmlns:am3d="http://schemas.microsoft.com/office/drawing/2017/model3d" xmlns:o="urn:schemas-microsoft-com:office:office" xmlns:oel="http://schemas.microsoft.com/office/2019/extlst" xmlns:r="http://schemas.openxmlformats.org/officeDocument/2006/relationships" xmlns:m="http://schemas.openxmlformats.org/officeDocument/2006/math" xmlns:v="urn:schemas-microsoft-com:vml" xmlns:wp14="http://schemas.microsoft.com/office/word/2010/wordprocessingDrawing" xmlns:wp="http://schemas.openxmlformats.org/drawingml/2006/wordprocessingDrawing" xmlns:w10="urn:schemas-microsoft-com:office:word" xmlns:w="http://schemas.openxmlformats.org/wordprocessingml/2006/main" xmlns:w14="http://schemas.microsoft.com/office/word/2010/wordml" xmlns:w15="http://schemas.microsoft.com/office/word/2012/wordml" xmlns:w16cex="http://schemas.microsoft.com/office/word/2018/wordml/cex" xmlns:w16cid="http://schemas.microsoft.com/office/word/2016/wordml/cid" xmlns:w16="http://schemas.microsoft.com/office/word/2018/wordml" xmlns:w16du="http://schemas.microsoft.com/office/word/2023/wordml/word16du" xmlns:w16sdtdh="http://schemas.microsoft.com/office/word/2020/wordml/sdtdatahash" xmlns:w16sdtfl="http://schemas.microsoft.com/office/word/2024/wordml/sdtformatlock" xmlns:w16se="http://schemas.microsoft.com/office/word/2015/wordml/symex" xmlns:wpg="http://schemas.microsoft.com/office/word/2010/wordprocessingGroup" xmlns:wpi="http://schemas.microsoft.com/office/word/2010/wordprocessingInk" xmlns:wne="http://schemas.microsoft.com/office/word/2006/wordml" xmlns:wps="http://schemas.microsoft.com/office/word/2010/wordprocessingShape" mc:Ignorable="w14 w15 w16se w16cid w16 w16cex w16sdtdh w16sdtfl w16du wp14">
   <w:endnote w:type="separator" w:id="-1">
     <w:p>
       <w:pPr>
@@ -14415,7 +15368,7 @@
 </file>
 
 <file path=word/footer1.xml><?xml version="1.0" encoding="utf-8"?>
-<w:ftr xmlns:wpc="http://schemas.microsoft.com/office/word/2010/wordprocessingCanvas" xmlns:cx="http://schemas.microsoft.com/office/drawing/2014/chartex" xmlns:cx1="http://schemas.microsoft.com/office/drawing/2015/9/8/chartex" xmlns:cx2="http://schemas.microsoft.com/office/drawing/2015/10/21/chartex" xmlns:cx3="http://schemas.microsoft.com/office/drawing/2016/5/9/chartex" xmlns:cx4="http://schemas.microsoft.com/office/drawing/2016/5/10/chartex" xmlns:cx5="http://schemas.microsoft.com/office/drawing/2016/5/11/chartex" xmlns:cx6="http://schemas.microsoft.com/office/drawing/2016/5/12/chartex" xmlns:cx7="http://schemas.microsoft.com/office/drawing/2016/5/13/chartex" xmlns:cx8="http://schemas.microsoft.com/office/drawing/2016/5/14/chartex" xmlns:mc="http://schemas.openxmlformats.org/markup-compatibility/2006" xmlns:aink="http://schemas.microsoft.com/office/drawing/2016/ink" xmlns:am3d="http://schemas.microsoft.com/office/drawing/2017/model3d" xmlns:o="urn:schemas-microsoft-com:office:office" xmlns:r="http://schemas.openxmlformats.org/officeDocument/2006/relationships" xmlns:m="http://schemas.openxmlformats.org/officeDocument/2006/math" xmlns:v="urn:schemas-microsoft-com:vml" xmlns:wp14="http://schemas.microsoft.com/office/word/2010/wordprocessingDrawing" xmlns:wp="http://schemas.openxmlformats.org/drawingml/2006/wordprocessingDrawing" xmlns:w10="urn:schemas-microsoft-com:office:word" xmlns:w="http://schemas.openxmlformats.org/wordprocessingml/2006/main" xmlns:w14="http://schemas.microsoft.com/office/word/2010/wordml" xmlns:w15="http://schemas.microsoft.com/office/word/2012/wordml" xmlns:w16cex="http://schemas.microsoft.com/office/word/2018/wordml/cex" xmlns:w16cid="http://schemas.microsoft.com/office/word/2016/wordml/cid" xmlns:w16="http://schemas.microsoft.com/office/word/2018/wordml" xmlns:w16sdtdh="http://schemas.microsoft.com/office/word/2020/wordml/sdtdatahash" xmlns:w16se="http://schemas.microsoft.com/office/word/2015/wordml/symex" xmlns:wpg="http://schemas.microsoft.com/office/word/2010/wordprocessingGroup" xmlns:wpi="http://schemas.microsoft.com/office/word/2010/wordprocessingInk" xmlns:wne="http://schemas.microsoft.com/office/word/2006/wordml" xmlns:wps="http://schemas.microsoft.com/office/word/2010/wordprocessingShape" mc:Ignorable="w14 w15 w16se w16cid w16 w16cex w16sdtdh wp14">
+<w:ftr xmlns:wpc="http://schemas.microsoft.com/office/word/2010/wordprocessingCanvas" xmlns:cx="http://schemas.microsoft.com/office/drawing/2014/chartex" xmlns:cx1="http://schemas.microsoft.com/office/drawing/2015/9/8/chartex" xmlns:cx2="http://schemas.microsoft.com/office/drawing/2015/10/21/chartex" xmlns:cx3="http://schemas.microsoft.com/office/drawing/2016/5/9/chartex" xmlns:cx4="http://schemas.microsoft.com/office/drawing/2016/5/10/chartex" xmlns:cx5="http://schemas.microsoft.com/office/drawing/2016/5/11/chartex" xmlns:cx6="http://schemas.microsoft.com/office/drawing/2016/5/12/chartex" xmlns:cx7="http://schemas.microsoft.com/office/drawing/2016/5/13/chartex" xmlns:cx8="http://schemas.microsoft.com/office/drawing/2016/5/14/chartex" xmlns:mc="http://schemas.openxmlformats.org/markup-compatibility/2006" xmlns:aink="http://schemas.microsoft.com/office/drawing/2016/ink" xmlns:am3d="http://schemas.microsoft.com/office/drawing/2017/model3d" xmlns:o="urn:schemas-microsoft-com:office:office" xmlns:oel="http://schemas.microsoft.com/office/2019/extlst" xmlns:r="http://schemas.openxmlformats.org/officeDocument/2006/relationships" xmlns:m="http://schemas.openxmlformats.org/officeDocument/2006/math" xmlns:v="urn:schemas-microsoft-com:vml" xmlns:wp14="http://schemas.microsoft.com/office/word/2010/wordprocessingDrawing" xmlns:wp="http://schemas.openxmlformats.org/drawingml/2006/wordprocessingDrawing" xmlns:w10="urn:schemas-microsoft-com:office:word" xmlns:w="http://schemas.openxmlformats.org/wordprocessingml/2006/main" xmlns:w14="http://schemas.microsoft.com/office/word/2010/wordml" xmlns:w15="http://schemas.microsoft.com/office/word/2012/wordml" xmlns:w16cex="http://schemas.microsoft.com/office/word/2018/wordml/cex" xmlns:w16cid="http://schemas.microsoft.com/office/word/2016/wordml/cid" xmlns:w16="http://schemas.microsoft.com/office/word/2018/wordml" xmlns:w16du="http://schemas.microsoft.com/office/word/2023/wordml/word16du" xmlns:w16sdtdh="http://schemas.microsoft.com/office/word/2020/wordml/sdtdatahash" xmlns:w16sdtfl="http://schemas.microsoft.com/office/word/2024/wordml/sdtformatlock" xmlns:w16se="http://schemas.microsoft.com/office/word/2015/wordml/symex" xmlns:wpg="http://schemas.microsoft.com/office/word/2010/wordprocessingGroup" xmlns:wpi="http://schemas.microsoft.com/office/word/2010/wordprocessingInk" xmlns:wne="http://schemas.microsoft.com/office/word/2006/wordml" xmlns:wps="http://schemas.microsoft.com/office/word/2010/wordprocessingShape" mc:Ignorable="w14 w15 w16se w16cid w16 w16cex w16sdtdh w16sdtfl w16du wp14">
   <w:p>
     <w:pPr>
       <w:pBdr>
@@ -14582,7 +15535,7 @@
 </file>
 
 <file path=word/footer2.xml><?xml version="1.0" encoding="utf-8"?>
-<w:ftr xmlns:wpc="http://schemas.microsoft.com/office/word/2010/wordprocessingCanvas" xmlns:cx="http://schemas.microsoft.com/office/drawing/2014/chartex" xmlns:cx1="http://schemas.microsoft.com/office/drawing/2015/9/8/chartex" xmlns:cx2="http://schemas.microsoft.com/office/drawing/2015/10/21/chartex" xmlns:cx3="http://schemas.microsoft.com/office/drawing/2016/5/9/chartex" xmlns:cx4="http://schemas.microsoft.com/office/drawing/2016/5/10/chartex" xmlns:cx5="http://schemas.microsoft.com/office/drawing/2016/5/11/chartex" xmlns:cx6="http://schemas.microsoft.com/office/drawing/2016/5/12/chartex" xmlns:cx7="http://schemas.microsoft.com/office/drawing/2016/5/13/chartex" xmlns:cx8="http://schemas.microsoft.com/office/drawing/2016/5/14/chartex" xmlns:mc="http://schemas.openxmlformats.org/markup-compatibility/2006" xmlns:aink="http://schemas.microsoft.com/office/drawing/2016/ink" xmlns:am3d="http://schemas.microsoft.com/office/drawing/2017/model3d" xmlns:o="urn:schemas-microsoft-com:office:office" xmlns:r="http://schemas.openxmlformats.org/officeDocument/2006/relationships" xmlns:m="http://schemas.openxmlformats.org/officeDocument/2006/math" xmlns:v="urn:schemas-microsoft-com:vml" xmlns:wp14="http://schemas.microsoft.com/office/word/2010/wordprocessingDrawing" xmlns:wp="http://schemas.openxmlformats.org/drawingml/2006/wordprocessingDrawing" xmlns:w10="urn:schemas-microsoft-com:office:word" xmlns:w="http://schemas.openxmlformats.org/wordprocessingml/2006/main" xmlns:w14="http://schemas.microsoft.com/office/word/2010/wordml" xmlns:w15="http://schemas.microsoft.com/office/word/2012/wordml" xmlns:w16cex="http://schemas.microsoft.com/office/word/2018/wordml/cex" xmlns:w16cid="http://schemas.microsoft.com/office/word/2016/wordml/cid" xmlns:w16="http://schemas.microsoft.com/office/word/2018/wordml" xmlns:w16sdtdh="http://schemas.microsoft.com/office/word/2020/wordml/sdtdatahash" xmlns:w16se="http://schemas.microsoft.com/office/word/2015/wordml/symex" xmlns:wpg="http://schemas.microsoft.com/office/word/2010/wordprocessingGroup" xmlns:wpi="http://schemas.microsoft.com/office/word/2010/wordprocessingInk" xmlns:wne="http://schemas.microsoft.com/office/word/2006/wordml" xmlns:wps="http://schemas.microsoft.com/office/word/2010/wordprocessingShape" mc:Ignorable="w14 w15 w16se w16cid w16 w16cex w16sdtdh wp14">
+<w:ftr xmlns:wpc="http://schemas.microsoft.com/office/word/2010/wordprocessingCanvas" xmlns:cx="http://schemas.microsoft.com/office/drawing/2014/chartex" xmlns:cx1="http://schemas.microsoft.com/office/drawing/2015/9/8/chartex" xmlns:cx2="http://schemas.microsoft.com/office/drawing/2015/10/21/chartex" xmlns:cx3="http://schemas.microsoft.com/office/drawing/2016/5/9/chartex" xmlns:cx4="http://schemas.microsoft.com/office/drawing/2016/5/10/chartex" xmlns:cx5="http://schemas.microsoft.com/office/drawing/2016/5/11/chartex" xmlns:cx6="http://schemas.microsoft.com/office/drawing/2016/5/12/chartex" xmlns:cx7="http://schemas.microsoft.com/office/drawing/2016/5/13/chartex" xmlns:cx8="http://schemas.microsoft.com/office/drawing/2016/5/14/chartex" xmlns:mc="http://schemas.openxmlformats.org/markup-compatibility/2006" xmlns:aink="http://schemas.microsoft.com/office/drawing/2016/ink" xmlns:am3d="http://schemas.microsoft.com/office/drawing/2017/model3d" xmlns:o="urn:schemas-microsoft-com:office:office" xmlns:oel="http://schemas.microsoft.com/office/2019/extlst" xmlns:r="http://schemas.openxmlformats.org/officeDocument/2006/relationships" xmlns:m="http://schemas.openxmlformats.org/officeDocument/2006/math" xmlns:v="urn:schemas-microsoft-com:vml" xmlns:wp14="http://schemas.microsoft.com/office/word/2010/wordprocessingDrawing" xmlns:wp="http://schemas.openxmlformats.org/drawingml/2006/wordprocessingDrawing" xmlns:w10="urn:schemas-microsoft-com:office:word" xmlns:w="http://schemas.openxmlformats.org/wordprocessingml/2006/main" xmlns:w14="http://schemas.microsoft.com/office/word/2010/wordml" xmlns:w15="http://schemas.microsoft.com/office/word/2012/wordml" xmlns:w16cex="http://schemas.microsoft.com/office/word/2018/wordml/cex" xmlns:w16cid="http://schemas.microsoft.com/office/word/2016/wordml/cid" xmlns:w16="http://schemas.microsoft.com/office/word/2018/wordml" xmlns:w16du="http://schemas.microsoft.com/office/word/2023/wordml/word16du" xmlns:w16sdtdh="http://schemas.microsoft.com/office/word/2020/wordml/sdtdatahash" xmlns:w16sdtfl="http://schemas.microsoft.com/office/word/2024/wordml/sdtformatlock" xmlns:w16se="http://schemas.microsoft.com/office/word/2015/wordml/symex" xmlns:wpg="http://schemas.microsoft.com/office/word/2010/wordprocessingGroup" xmlns:wpi="http://schemas.microsoft.com/office/word/2010/wordprocessingInk" xmlns:wne="http://schemas.microsoft.com/office/word/2006/wordml" xmlns:wps="http://schemas.microsoft.com/office/word/2010/wordprocessingShape" mc:Ignorable="w14 w15 w16se w16cid w16 w16cex w16sdtdh w16sdtfl w16du wp14">
   <w:p>
     <w:pPr>
       <w:pBdr>
@@ -14777,7 +15730,7 @@
 </file>
 
 <file path=word/footnotes.xml><?xml version="1.0" encoding="utf-8"?>
-<w:footnotes xmlns:wpc="http://schemas.microsoft.com/office/word/2010/wordprocessingCanvas" xmlns:cx="http://schemas.microsoft.com/office/drawing/2014/chartex" xmlns:cx1="http://schemas.microsoft.com/office/drawing/2015/9/8/chartex" xmlns:cx2="http://schemas.microsoft.com/office/drawing/2015/10/21/chartex" xmlns:cx3="http://schemas.microsoft.com/office/drawing/2016/5/9/chartex" xmlns:cx4="http://schemas.microsoft.com/office/drawing/2016/5/10/chartex" xmlns:cx5="http://schemas.microsoft.com/office/drawing/2016/5/11/chartex" xmlns:cx6="http://schemas.microsoft.com/office/drawing/2016/5/12/chartex" xmlns:cx7="http://schemas.microsoft.com/office/drawing/2016/5/13/chartex" xmlns:cx8="http://schemas.microsoft.com/office/drawing/2016/5/14/chartex" xmlns:mc="http://schemas.openxmlformats.org/markup-compatibility/2006" xmlns:aink="http://schemas.microsoft.com/office/drawing/2016/ink" xmlns:am3d="http://schemas.microsoft.com/office/drawing/2017/model3d" xmlns:o="urn:schemas-microsoft-com:office:office" xmlns:r="http://schemas.openxmlformats.org/officeDocument/2006/relationships" xmlns:m="http://schemas.openxmlformats.org/officeDocument/2006/math" xmlns:v="urn:schemas-microsoft-com:vml" xmlns:wp14="http://schemas.microsoft.com/office/word/2010/wordprocessingDrawing" xmlns:wp="http://schemas.openxmlformats.org/drawingml/2006/wordprocessingDrawing" xmlns:w10="urn:schemas-microsoft-com:office:word" xmlns:w="http://schemas.openxmlformats.org/wordprocessingml/2006/main" xmlns:w14="http://schemas.microsoft.com/office/word/2010/wordml" xmlns:w15="http://schemas.microsoft.com/office/word/2012/wordml" xmlns:w16cex="http://schemas.microsoft.com/office/word/2018/wordml/cex" xmlns:w16cid="http://schemas.microsoft.com/office/word/2016/wordml/cid" xmlns:w16="http://schemas.microsoft.com/office/word/2018/wordml" xmlns:w16sdtdh="http://schemas.microsoft.com/office/word/2020/wordml/sdtdatahash" xmlns:w16se="http://schemas.microsoft.com/office/word/2015/wordml/symex" xmlns:wpg="http://schemas.microsoft.com/office/word/2010/wordprocessingGroup" xmlns:wpi="http://schemas.microsoft.com/office/word/2010/wordprocessingInk" xmlns:wne="http://schemas.microsoft.com/office/word/2006/wordml" xmlns:wps="http://schemas.microsoft.com/office/word/2010/wordprocessingShape" mc:Ignorable="w14 w15 w16se w16cid w16 w16cex w16sdtdh wp14">
+<w:footnotes xmlns:wpc="http://schemas.microsoft.com/office/word/2010/wordprocessingCanvas" xmlns:cx="http://schemas.microsoft.com/office/drawing/2014/chartex" xmlns:cx1="http://schemas.microsoft.com/office/drawing/2015/9/8/chartex" xmlns:cx2="http://schemas.microsoft.com/office/drawing/2015/10/21/chartex" xmlns:cx3="http://schemas.microsoft.com/office/drawing/2016/5/9/chartex" xmlns:cx4="http://schemas.microsoft.com/office/drawing/2016/5/10/chartex" xmlns:cx5="http://schemas.microsoft.com/office/drawing/2016/5/11/chartex" xmlns:cx6="http://schemas.microsoft.com/office/drawing/2016/5/12/chartex" xmlns:cx7="http://schemas.microsoft.com/office/drawing/2016/5/13/chartex" xmlns:cx8="http://schemas.microsoft.com/office/drawing/2016/5/14/chartex" xmlns:mc="http://schemas.openxmlformats.org/markup-compatibility/2006" xmlns:aink="http://schemas.microsoft.com/office/drawing/2016/ink" xmlns:am3d="http://schemas.microsoft.com/office/drawing/2017/model3d" xmlns:o="urn:schemas-microsoft-com:office:office" xmlns:oel="http://schemas.microsoft.com/office/2019/extlst" xmlns:r="http://schemas.openxmlformats.org/officeDocument/2006/relationships" xmlns:m="http://schemas.openxmlformats.org/officeDocument/2006/math" xmlns:v="urn:schemas-microsoft-com:vml" xmlns:wp14="http://schemas.microsoft.com/office/word/2010/wordprocessingDrawing" xmlns:wp="http://schemas.openxmlformats.org/drawingml/2006/wordprocessingDrawing" xmlns:w10="urn:schemas-microsoft-com:office:word" xmlns:w="http://schemas.openxmlformats.org/wordprocessingml/2006/main" xmlns:w14="http://schemas.microsoft.com/office/word/2010/wordml" xmlns:w15="http://schemas.microsoft.com/office/word/2012/wordml" xmlns:w16cex="http://schemas.microsoft.com/office/word/2018/wordml/cex" xmlns:w16cid="http://schemas.microsoft.com/office/word/2016/wordml/cid" xmlns:w16="http://schemas.microsoft.com/office/word/2018/wordml" xmlns:w16du="http://schemas.microsoft.com/office/word/2023/wordml/word16du" xmlns:w16sdtdh="http://schemas.microsoft.com/office/word/2020/wordml/sdtdatahash" xmlns:w16sdtfl="http://schemas.microsoft.com/office/word/2024/wordml/sdtformatlock" xmlns:w16se="http://schemas.microsoft.com/office/word/2015/wordml/symex" xmlns:wpg="http://schemas.microsoft.com/office/word/2010/wordprocessingGroup" xmlns:wpi="http://schemas.microsoft.com/office/word/2010/wordprocessingInk" xmlns:wne="http://schemas.microsoft.com/office/word/2006/wordml" xmlns:wps="http://schemas.microsoft.com/office/word/2010/wordprocessingShape" mc:Ignorable="w14 w15 w16se w16cid w16 w16cex w16sdtdh w16sdtfl w16du wp14">
   <w:footnote w:type="separator" w:id="-1">
     <w:p>
       <w:pPr>
@@ -14802,7 +15755,7 @@
 </file>
 
 <file path=word/header1.xml><?xml version="1.0" encoding="utf-8"?>
-<w:hdr xmlns:wpc="http://schemas.microsoft.com/office/word/2010/wordprocessingCanvas" xmlns:cx="http://schemas.microsoft.com/office/drawing/2014/chartex" xmlns:cx1="http://schemas.microsoft.com/office/drawing/2015/9/8/chartex" xmlns:cx2="http://schemas.microsoft.com/office/drawing/2015/10/21/chartex" xmlns:cx3="http://schemas.microsoft.com/office/drawing/2016/5/9/chartex" xmlns:cx4="http://schemas.microsoft.com/office/drawing/2016/5/10/chartex" xmlns:cx5="http://schemas.microsoft.com/office/drawing/2016/5/11/chartex" xmlns:cx6="http://schemas.microsoft.com/office/drawing/2016/5/12/chartex" xmlns:cx7="http://schemas.microsoft.com/office/drawing/2016/5/13/chartex" xmlns:cx8="http://schemas.microsoft.com/office/drawing/2016/5/14/chartex" xmlns:mc="http://schemas.openxmlformats.org/markup-compatibility/2006" xmlns:aink="http://schemas.microsoft.com/office/drawing/2016/ink" xmlns:am3d="http://schemas.microsoft.com/office/drawing/2017/model3d" xmlns:o="urn:schemas-microsoft-com:office:office" xmlns:r="http://schemas.openxmlformats.org/officeDocument/2006/relationships" xmlns:m="http://schemas.openxmlformats.org/officeDocument/2006/math" xmlns:v="urn:schemas-microsoft-com:vml" xmlns:wp14="http://schemas.microsoft.com/office/word/2010/wordprocessingDrawing" xmlns:wp="http://schemas.openxmlformats.org/drawingml/2006/wordprocessingDrawing" xmlns:w10="urn:schemas-microsoft-com:office:word" xmlns:w="http://schemas.openxmlformats.org/wordprocessingml/2006/main" xmlns:w14="http://schemas.microsoft.com/office/word/2010/wordml" xmlns:w15="http://schemas.microsoft.com/office/word/2012/wordml" xmlns:w16cex="http://schemas.microsoft.com/office/word/2018/wordml/cex" xmlns:w16cid="http://schemas.microsoft.com/office/word/2016/wordml/cid" xmlns:w16="http://schemas.microsoft.com/office/word/2018/wordml" xmlns:w16sdtdh="http://schemas.microsoft.com/office/word/2020/wordml/sdtdatahash" xmlns:w16se="http://schemas.microsoft.com/office/word/2015/wordml/symex" xmlns:wpg="http://schemas.microsoft.com/office/word/2010/wordprocessingGroup" xmlns:wpi="http://schemas.microsoft.com/office/word/2010/wordprocessingInk" xmlns:wne="http://schemas.microsoft.com/office/word/2006/wordml" xmlns:wps="http://schemas.microsoft.com/office/word/2010/wordprocessingShape" mc:Ignorable="w14 w15 w16se w16cid w16 w16cex w16sdtdh wp14">
+<w:hdr xmlns:wpc="http://schemas.microsoft.com/office/word/2010/wordprocessingCanvas" xmlns:cx="http://schemas.microsoft.com/office/drawing/2014/chartex" xmlns:cx1="http://schemas.microsoft.com/office/drawing/2015/9/8/chartex" xmlns:cx2="http://schemas.microsoft.com/office/drawing/2015/10/21/chartex" xmlns:cx3="http://schemas.microsoft.com/office/drawing/2016/5/9/chartex" xmlns:cx4="http://schemas.microsoft.com/office/drawing/2016/5/10/chartex" xmlns:cx5="http://schemas.microsoft.com/office/drawing/2016/5/11/chartex" xmlns:cx6="http://schemas.microsoft.com/office/drawing/2016/5/12/chartex" xmlns:cx7="http://schemas.microsoft.com/office/drawing/2016/5/13/chartex" xmlns:cx8="http://schemas.microsoft.com/office/drawing/2016/5/14/chartex" xmlns:mc="http://schemas.openxmlformats.org/markup-compatibility/2006" xmlns:aink="http://schemas.microsoft.com/office/drawing/2016/ink" xmlns:am3d="http://schemas.microsoft.com/office/drawing/2017/model3d" xmlns:o="urn:schemas-microsoft-com:office:office" xmlns:oel="http://schemas.microsoft.com/office/2019/extlst" xmlns:r="http://schemas.openxmlformats.org/officeDocument/2006/relationships" xmlns:m="http://schemas.openxmlformats.org/officeDocument/2006/math" xmlns:v="urn:schemas-microsoft-com:vml" xmlns:wp14="http://schemas.microsoft.com/office/word/2010/wordprocessingDrawing" xmlns:wp="http://schemas.openxmlformats.org/drawingml/2006/wordprocessingDrawing" xmlns:w10="urn:schemas-microsoft-com:office:word" xmlns:w="http://schemas.openxmlformats.org/wordprocessingml/2006/main" xmlns:w14="http://schemas.microsoft.com/office/word/2010/wordml" xmlns:w15="http://schemas.microsoft.com/office/word/2012/wordml" xmlns:w16cex="http://schemas.microsoft.com/office/word/2018/wordml/cex" xmlns:w16cid="http://schemas.microsoft.com/office/word/2016/wordml/cid" xmlns:w16="http://schemas.microsoft.com/office/word/2018/wordml" xmlns:w16du="http://schemas.microsoft.com/office/word/2023/wordml/word16du" xmlns:w16sdtdh="http://schemas.microsoft.com/office/word/2020/wordml/sdtdatahash" xmlns:w16sdtfl="http://schemas.microsoft.com/office/word/2024/wordml/sdtformatlock" xmlns:w16se="http://schemas.microsoft.com/office/word/2015/wordml/symex" xmlns:wpg="http://schemas.microsoft.com/office/word/2010/wordprocessingGroup" xmlns:wpi="http://schemas.microsoft.com/office/word/2010/wordprocessingInk" xmlns:wne="http://schemas.microsoft.com/office/word/2006/wordml" xmlns:wps="http://schemas.microsoft.com/office/word/2010/wordprocessingShape" mc:Ignorable="w14 w15 w16se w16cid w16 w16cex w16sdtdh w16sdtfl w16du wp14">
   <w:p>
     <w:pPr>
       <w:pStyle w:val="Header"/>
@@ -14823,7 +15776,7 @@
 </file>
 
 <file path=word/header2.xml><?xml version="1.0" encoding="utf-8"?>
-<w:hdr xmlns:wpc="http://schemas.microsoft.com/office/word/2010/wordprocessingCanvas" xmlns:cx="http://schemas.microsoft.com/office/drawing/2014/chartex" xmlns:cx1="http://schemas.microsoft.com/office/drawing/2015/9/8/chartex" xmlns:cx2="http://schemas.microsoft.com/office/drawing/2015/10/21/chartex" xmlns:cx3="http://schemas.microsoft.com/office/drawing/2016/5/9/chartex" xmlns:cx4="http://schemas.microsoft.com/office/drawing/2016/5/10/chartex" xmlns:cx5="http://schemas.microsoft.com/office/drawing/2016/5/11/chartex" xmlns:cx6="http://schemas.microsoft.com/office/drawing/2016/5/12/chartex" xmlns:cx7="http://schemas.microsoft.com/office/drawing/2016/5/13/chartex" xmlns:cx8="http://schemas.microsoft.com/office/drawing/2016/5/14/chartex" xmlns:mc="http://schemas.openxmlformats.org/markup-compatibility/2006" xmlns:aink="http://schemas.microsoft.com/office/drawing/2016/ink" xmlns:am3d="http://schemas.microsoft.com/office/drawing/2017/model3d" xmlns:o="urn:schemas-microsoft-com:office:office" xmlns:r="http://schemas.openxmlformats.org/officeDocument/2006/relationships" xmlns:m="http://schemas.openxmlformats.org/officeDocument/2006/math" xmlns:v="urn:schemas-microsoft-com:vml" xmlns:wp14="http://schemas.microsoft.com/office/word/2010/wordprocessingDrawing" xmlns:wp="http://schemas.openxmlformats.org/drawingml/2006/wordprocessingDrawing" xmlns:w10="urn:schemas-microsoft-com:office:word" xmlns:w="http://schemas.openxmlformats.org/wordprocessingml/2006/main" xmlns:w14="http://schemas.microsoft.com/office/word/2010/wordml" xmlns:w15="http://schemas.microsoft.com/office/word/2012/wordml" xmlns:w16cex="http://schemas.microsoft.com/office/word/2018/wordml/cex" xmlns:w16cid="http://schemas.microsoft.com/office/word/2016/wordml/cid" xmlns:w16="http://schemas.microsoft.com/office/word/2018/wordml" xmlns:w16sdtdh="http://schemas.microsoft.com/office/word/2020/wordml/sdtdatahash" xmlns:w16se="http://schemas.microsoft.com/office/word/2015/wordml/symex" xmlns:wpg="http://schemas.microsoft.com/office/word/2010/wordprocessingGroup" xmlns:wpi="http://schemas.microsoft.com/office/word/2010/wordprocessingInk" xmlns:wne="http://schemas.microsoft.com/office/word/2006/wordml" xmlns:wps="http://schemas.microsoft.com/office/word/2010/wordprocessingShape" mc:Ignorable="w14 w15 w16se w16cid w16 w16cex w16sdtdh wp14">
+<w:hdr xmlns:wpc="http://schemas.microsoft.com/office/word/2010/wordprocessingCanvas" xmlns:cx="http://schemas.microsoft.com/office/drawing/2014/chartex" xmlns:cx1="http://schemas.microsoft.com/office/drawing/2015/9/8/chartex" xmlns:cx2="http://schemas.microsoft.com/office/drawing/2015/10/21/chartex" xmlns:cx3="http://schemas.microsoft.com/office/drawing/2016/5/9/chartex" xmlns:cx4="http://schemas.microsoft.com/office/drawing/2016/5/10/chartex" xmlns:cx5="http://schemas.microsoft.com/office/drawing/2016/5/11/chartex" xmlns:cx6="http://schemas.microsoft.com/office/drawing/2016/5/12/chartex" xmlns:cx7="http://schemas.microsoft.com/office/drawing/2016/5/13/chartex" xmlns:cx8="http://schemas.microsoft.com/office/drawing/2016/5/14/chartex" xmlns:mc="http://schemas.openxmlformats.org/markup-compatibility/2006" xmlns:aink="http://schemas.microsoft.com/office/drawing/2016/ink" xmlns:am3d="http://schemas.microsoft.com/office/drawing/2017/model3d" xmlns:o="urn:schemas-microsoft-com:office:office" xmlns:oel="http://schemas.microsoft.com/office/2019/extlst" xmlns:r="http://schemas.openxmlformats.org/officeDocument/2006/relationships" xmlns:m="http://schemas.openxmlformats.org/officeDocument/2006/math" xmlns:v="urn:schemas-microsoft-com:vml" xmlns:wp14="http://schemas.microsoft.com/office/word/2010/wordprocessingDrawing" xmlns:wp="http://schemas.openxmlformats.org/drawingml/2006/wordprocessingDrawing" xmlns:w10="urn:schemas-microsoft-com:office:word" xmlns:w="http://schemas.openxmlformats.org/wordprocessingml/2006/main" xmlns:w14="http://schemas.microsoft.com/office/word/2010/wordml" xmlns:w15="http://schemas.microsoft.com/office/word/2012/wordml" xmlns:w16cex="http://schemas.microsoft.com/office/word/2018/wordml/cex" xmlns:w16cid="http://schemas.microsoft.com/office/word/2016/wordml/cid" xmlns:w16="http://schemas.microsoft.com/office/word/2018/wordml" xmlns:w16du="http://schemas.microsoft.com/office/word/2023/wordml/word16du" xmlns:w16sdtdh="http://schemas.microsoft.com/office/word/2020/wordml/sdtdatahash" xmlns:w16sdtfl="http://schemas.microsoft.com/office/word/2024/wordml/sdtformatlock" xmlns:w16se="http://schemas.microsoft.com/office/word/2015/wordml/symex" xmlns:wpg="http://schemas.microsoft.com/office/word/2010/wordprocessingGroup" xmlns:wpi="http://schemas.microsoft.com/office/word/2010/wordprocessingInk" xmlns:wne="http://schemas.microsoft.com/office/word/2006/wordml" xmlns:wps="http://schemas.microsoft.com/office/word/2010/wordprocessingShape" mc:Ignorable="w14 w15 w16se w16cid w16 w16cex w16sdtdh w16sdtfl w16du wp14">
   <w:p>
     <w:pPr>
       <w:pStyle w:val="Header"/>
@@ -14836,7 +15789,7 @@
 </file>
 
 <file path=word/styles.xml><?xml version="1.0" encoding="utf-8"?>
-<w:styles xmlns:mc="http://schemas.openxmlformats.org/markup-compatibility/2006" xmlns:r="http://schemas.openxmlformats.org/officeDocument/2006/relationships" xmlns:w="http://schemas.openxmlformats.org/wordprocessingml/2006/main" xmlns:w14="http://schemas.microsoft.com/office/word/2010/wordml" xmlns:w15="http://schemas.microsoft.com/office/word/2012/wordml" xmlns:w16cex="http://schemas.microsoft.com/office/word/2018/wordml/cex" xmlns:w16cid="http://schemas.microsoft.com/office/word/2016/wordml/cid" xmlns:w16="http://schemas.microsoft.com/office/word/2018/wordml" xmlns:w16sdtdh="http://schemas.microsoft.com/office/word/2020/wordml/sdtdatahash" xmlns:w16se="http://schemas.microsoft.com/office/word/2015/wordml/symex" mc:Ignorable="w14 w15 w16se w16cid w16 w16cex w16sdtdh">
+<w:styles xmlns:mc="http://schemas.openxmlformats.org/markup-compatibility/2006" xmlns:r="http://schemas.openxmlformats.org/officeDocument/2006/relationships" xmlns:w="http://schemas.openxmlformats.org/wordprocessingml/2006/main" xmlns:w14="http://schemas.microsoft.com/office/word/2010/wordml" xmlns:w15="http://schemas.microsoft.com/office/word/2012/wordml" xmlns:w16cex="http://schemas.microsoft.com/office/word/2018/wordml/cex" xmlns:w16cid="http://schemas.microsoft.com/office/word/2016/wordml/cid" xmlns:w16="http://schemas.microsoft.com/office/word/2018/wordml" xmlns:w16du="http://schemas.microsoft.com/office/word/2023/wordml/word16du" xmlns:w16sdtdh="http://schemas.microsoft.com/office/word/2020/wordml/sdtdatahash" xmlns:w16sdtfl="http://schemas.microsoft.com/office/word/2024/wordml/sdtformatlock" xmlns:w16se="http://schemas.microsoft.com/office/word/2015/wordml/symex" mc:Ignorable="w14 w15 w16se w16cid w16 w16cex w16sdtdh w16sdtfl w16du">
   <w:docDefaults>
     <w:rPrDefault>
       <w:rPr>

</xml_diff>